<commit_message>
outlier and high leverage
</commit_message>
<xml_diff>
--- a/Notes/Terms and explanantion.docx
+++ b/Notes/Terms and explanantion.docx
@@ -506,13 +506,7 @@
                 <w:rPr>
                   <w:rFonts w:ascii="Cambria Math" w:hAnsi="Cambria Math"/>
                 </w:rPr>
-                <m:t>n</m:t>
-              </m:r>
-              <m:r>
-                <w:rPr>
-                  <w:rFonts w:ascii="Cambria Math" w:hAnsi="Cambria Math"/>
-                </w:rPr>
-                <m:t>-1</m:t>
+                <m:t>n-1</m:t>
               </m:r>
             </m:num>
             <m:den>
@@ -520,19 +514,7 @@
                 <w:rPr>
                   <w:rFonts w:ascii="Cambria Math" w:hAnsi="Cambria Math"/>
                 </w:rPr>
-                <m:t>n</m:t>
-              </m:r>
-              <m:r>
-                <w:rPr>
-                  <w:rFonts w:ascii="Cambria Math" w:hAnsi="Cambria Math"/>
-                </w:rPr>
-                <m:t>-1-</m:t>
-              </m:r>
-              <m:r>
-                <w:rPr>
-                  <w:rFonts w:ascii="Cambria Math" w:hAnsi="Cambria Math"/>
-                </w:rPr>
-                <m:t>d</m:t>
+                <m:t>n-1-d</m:t>
               </m:r>
             </m:den>
           </m:f>
@@ -588,13 +570,7 @@
                 <w:rPr>
                   <w:rFonts w:ascii="Cambria Math" w:hAnsi="Cambria Math"/>
                 </w:rPr>
-                <m:t>n</m:t>
-              </m:r>
-              <m:r>
-                <w:rPr>
-                  <w:rFonts w:ascii="Cambria Math" w:hAnsi="Cambria Math"/>
-                </w:rPr>
-                <m:t>-1</m:t>
+                <m:t>n-1</m:t>
               </m:r>
             </m:num>
             <m:den>
@@ -602,19 +578,7 @@
                 <w:rPr>
                   <w:rFonts w:ascii="Cambria Math" w:hAnsi="Cambria Math"/>
                 </w:rPr>
-                <m:t>n</m:t>
-              </m:r>
-              <m:r>
-                <w:rPr>
-                  <w:rFonts w:ascii="Cambria Math" w:hAnsi="Cambria Math"/>
-                </w:rPr>
-                <m:t>-1-</m:t>
-              </m:r>
-              <m:r>
-                <w:rPr>
-                  <w:rFonts w:ascii="Cambria Math" w:hAnsi="Cambria Math"/>
-                </w:rPr>
-                <m:t>d</m:t>
+                <m:t>n-1-d</m:t>
               </m:r>
             </m:den>
           </m:f>
@@ -678,6 +642,332 @@
           <w:rFonts w:eastAsiaTheme="minorEastAsia"/>
         </w:rPr>
         <w:t>.</w:t>
+      </w:r>
+    </w:p>
+    <w:p>
+      <w:pPr>
+        <w:ind w:left="360"/>
+      </w:pPr>
+    </w:p>
+    <w:p>
+      <w:r>
+        <w:rPr>
+          <w:highlight w:val="yellow"/>
+        </w:rPr>
+        <w:t>Studentized residuals (or internally studentized residuals)</w:t>
+      </w:r>
+    </w:p>
+    <w:p>
+      <w:pPr>
+        <w:rPr>
+          <w:rFonts w:eastAsiaTheme="minorEastAsia"/>
+        </w:rPr>
+      </w:pPr>
+      <m:oMathPara>
+        <m:oMathParaPr>
+          <m:jc m:val="left"/>
+        </m:oMathParaPr>
+        <m:oMath>
+          <m:sSub>
+            <m:sSubPr>
+              <m:ctrlPr>
+                <w:rPr>
+                  <w:rFonts w:ascii="Cambria Math" w:hAnsi="Cambria Math"/>
+                  <w:i/>
+                </w:rPr>
+              </m:ctrlPr>
+            </m:sSubPr>
+            <m:e>
+              <m:r>
+                <w:rPr>
+                  <w:rFonts w:ascii="Cambria Math" w:hAnsi="Cambria Math"/>
+                </w:rPr>
+                <m:t>r</m:t>
+              </m:r>
+            </m:e>
+            <m:sub>
+              <m:r>
+                <w:rPr>
+                  <w:rFonts w:ascii="Cambria Math" w:hAnsi="Cambria Math"/>
+                </w:rPr>
+                <m:t>i</m:t>
+              </m:r>
+            </m:sub>
+          </m:sSub>
+          <m:r>
+            <w:rPr>
+              <w:rFonts w:ascii="Cambria Math" w:hAnsi="Cambria Math"/>
+            </w:rPr>
+            <m:t>=</m:t>
+          </m:r>
+          <m:f>
+            <m:fPr>
+              <m:ctrlPr>
+                <w:rPr>
+                  <w:rFonts w:ascii="Cambria Math" w:hAnsi="Cambria Math"/>
+                  <w:i/>
+                </w:rPr>
+              </m:ctrlPr>
+            </m:fPr>
+            <m:num>
+              <m:sSub>
+                <m:sSubPr>
+                  <m:ctrlPr>
+                    <w:rPr>
+                      <w:rFonts w:ascii="Cambria Math" w:hAnsi="Cambria Math"/>
+                      <w:i/>
+                    </w:rPr>
+                  </m:ctrlPr>
+                </m:sSubPr>
+                <m:e>
+                  <m:r>
+                    <w:rPr>
+                      <w:rFonts w:ascii="Cambria Math" w:hAnsi="Cambria Math"/>
+                    </w:rPr>
+                    <m:t>e</m:t>
+                  </m:r>
+                </m:e>
+                <m:sub>
+                  <m:r>
+                    <w:rPr>
+                      <w:rFonts w:ascii="Cambria Math" w:hAnsi="Cambria Math"/>
+                    </w:rPr>
+                    <m:t>i</m:t>
+                  </m:r>
+                </m:sub>
+              </m:sSub>
+            </m:num>
+            <m:den>
+              <m:r>
+                <w:rPr>
+                  <w:rFonts w:ascii="Cambria Math" w:hAnsi="Cambria Math"/>
+                </w:rPr>
+                <m:t>s(</m:t>
+              </m:r>
+              <m:sSub>
+                <m:sSubPr>
+                  <m:ctrlPr>
+                    <w:rPr>
+                      <w:rFonts w:ascii="Cambria Math" w:hAnsi="Cambria Math"/>
+                      <w:i/>
+                    </w:rPr>
+                  </m:ctrlPr>
+                </m:sSubPr>
+                <m:e>
+                  <m:r>
+                    <w:rPr>
+                      <w:rFonts w:ascii="Cambria Math" w:hAnsi="Cambria Math"/>
+                    </w:rPr>
+                    <m:t>e</m:t>
+                  </m:r>
+                </m:e>
+                <m:sub>
+                  <m:r>
+                    <w:rPr>
+                      <w:rFonts w:ascii="Cambria Math" w:hAnsi="Cambria Math"/>
+                    </w:rPr>
+                    <m:t>i</m:t>
+                  </m:r>
+                </m:sub>
+              </m:sSub>
+              <m:r>
+                <w:rPr>
+                  <w:rFonts w:ascii="Cambria Math" w:hAnsi="Cambria Math"/>
+                </w:rPr>
+                <m:t>)</m:t>
+              </m:r>
+            </m:den>
+          </m:f>
+          <m:r>
+            <w:rPr>
+              <w:rFonts w:ascii="Cambria Math" w:hAnsi="Cambria Math"/>
+            </w:rPr>
+            <m:t>=</m:t>
+          </m:r>
+          <m:f>
+            <m:fPr>
+              <m:ctrlPr>
+                <w:rPr>
+                  <w:rFonts w:ascii="Cambria Math" w:hAnsi="Cambria Math"/>
+                  <w:i/>
+                </w:rPr>
+              </m:ctrlPr>
+            </m:fPr>
+            <m:num>
+              <m:sSub>
+                <m:sSubPr>
+                  <m:ctrlPr>
+                    <w:rPr>
+                      <w:rFonts w:ascii="Cambria Math" w:hAnsi="Cambria Math"/>
+                      <w:i/>
+                    </w:rPr>
+                  </m:ctrlPr>
+                </m:sSubPr>
+                <m:e>
+                  <m:r>
+                    <w:rPr>
+                      <w:rFonts w:ascii="Cambria Math" w:hAnsi="Cambria Math"/>
+                    </w:rPr>
+                    <m:t>e</m:t>
+                  </m:r>
+                </m:e>
+                <m:sub>
+                  <m:r>
+                    <w:rPr>
+                      <w:rFonts w:ascii="Cambria Math" w:hAnsi="Cambria Math"/>
+                    </w:rPr>
+                    <m:t>i</m:t>
+                  </m:r>
+                </m:sub>
+              </m:sSub>
+            </m:num>
+            <m:den>
+              <m:rad>
+                <m:radPr>
+                  <m:degHide m:val="1"/>
+                  <m:ctrlPr>
+                    <w:rPr>
+                      <w:rFonts w:ascii="Cambria Math" w:hAnsi="Cambria Math"/>
+                      <w:i/>
+                    </w:rPr>
+                  </m:ctrlPr>
+                </m:radPr>
+                <m:deg/>
+                <m:e>
+                  <m:r>
+                    <w:rPr>
+                      <w:rFonts w:ascii="Cambria Math" w:hAnsi="Cambria Math"/>
+                    </w:rPr>
+                    <m:t>MSE(1-</m:t>
+                  </m:r>
+                  <m:sSub>
+                    <m:sSubPr>
+                      <m:ctrlPr>
+                        <w:rPr>
+                          <w:rFonts w:ascii="Cambria Math" w:hAnsi="Cambria Math"/>
+                          <w:i/>
+                        </w:rPr>
+                      </m:ctrlPr>
+                    </m:sSubPr>
+                    <m:e>
+                      <m:r>
+                        <w:rPr>
+                          <w:rFonts w:ascii="Cambria Math" w:hAnsi="Cambria Math"/>
+                        </w:rPr>
+                        <m:t>h</m:t>
+                      </m:r>
+                    </m:e>
+                    <m:sub>
+                      <m:r>
+                        <w:rPr>
+                          <w:rFonts w:ascii="Cambria Math" w:hAnsi="Cambria Math"/>
+                        </w:rPr>
+                        <m:t>ii</m:t>
+                      </m:r>
+                    </m:sub>
+                  </m:sSub>
+                  <m:r>
+                    <w:rPr>
+                      <w:rFonts w:ascii="Cambria Math" w:hAnsi="Cambria Math"/>
+                    </w:rPr>
+                    <m:t>)</m:t>
+                  </m:r>
+                </m:e>
+              </m:rad>
+            </m:den>
+          </m:f>
+        </m:oMath>
+      </m:oMathPara>
+    </w:p>
+    <w:p>
+      <w:r>
+        <w:t>MSE = mean square error</w:t>
+      </w:r>
+    </w:p>
+    <w:p>
+      <m:oMath>
+        <m:sSub>
+          <m:sSubPr>
+            <m:ctrlPr>
+              <w:rPr>
+                <w:rFonts w:ascii="Cambria Math" w:hAnsi="Cambria Math"/>
+                <w:i/>
+              </w:rPr>
+            </m:ctrlPr>
+          </m:sSubPr>
+          <m:e>
+            <m:r>
+              <w:rPr>
+                <w:rFonts w:ascii="Cambria Math" w:hAnsi="Cambria Math"/>
+              </w:rPr>
+              <m:t>h</m:t>
+            </m:r>
+          </m:e>
+          <m:sub>
+            <m:r>
+              <w:rPr>
+                <w:rFonts w:ascii="Cambria Math" w:hAnsi="Cambria Math"/>
+              </w:rPr>
+              <m:t>ii</m:t>
+            </m:r>
+          </m:sub>
+        </m:sSub>
+      </m:oMath>
+      <w:r>
+        <w:rPr>
+          <w:rFonts w:eastAsiaTheme="minorEastAsia"/>
+        </w:rPr>
+        <w:t xml:space="preserve"> </w:t>
+      </w:r>
+      <w:r>
+        <w:t>= leverage</w:t>
+      </w:r>
+    </w:p>
+    <w:p>
+      <w:r>
+        <w:rPr>
+          <w:highlight w:val="yellow"/>
+        </w:rPr>
+        <w:t>Distinction between Outliers and High Leverage Observations</w:t>
+      </w:r>
+    </w:p>
+    <w:p>
+      <w:pPr>
+        <w:pStyle w:val="ListParagraph"/>
+        <w:numPr>
+          <w:ilvl w:val="0"/>
+          <w:numId w:val="2"/>
+        </w:numPr>
+      </w:pPr>
+      <w:r>
+        <w:t>An outlier is a data point whose response y does not follow the general trend of the rest of data</w:t>
+      </w:r>
+    </w:p>
+    <w:p>
+      <w:pPr>
+        <w:pStyle w:val="ListParagraph"/>
+        <w:numPr>
+          <w:ilvl w:val="0"/>
+          <w:numId w:val="2"/>
+        </w:numPr>
+      </w:pPr>
+      <w:r>
+        <w:t>A data point has high leverage if it has “extreme” predictor x values</w:t>
+      </w:r>
+      <w:r>
+        <w:t xml:space="preserve"> (high or low)</w:t>
+      </w:r>
+    </w:p>
+    <w:p>
+      <w:pPr>
+        <w:pStyle w:val="ListParagraph"/>
+        <w:numPr>
+          <w:ilvl w:val="0"/>
+          <w:numId w:val="2"/>
+        </w:numPr>
+      </w:pPr>
+      <w:r>
+        <w:t>A data point can be an outlier and has high leverage</w:t>
       </w:r>
     </w:p>
     <w:sectPr>
@@ -804,8 +1094,123 @@
       </w:rPr>
     </w:lvl>
   </w:abstractNum>
+  <w:abstractNum w:abstractNumId="1" w15:restartNumberingAfterBreak="0">
+    <w:nsid w:val="7F472DD9"/>
+    <w:multiLevelType w:val="hybridMultilevel"/>
+    <w:tmpl w:val="AE28DD3C"/>
+    <w:lvl w:ilvl="0" w:tplc="2F7297CA">
+      <w:numFmt w:val="bullet"/>
+      <w:lvlText w:val="-"/>
+      <w:lvlJc w:val="left"/>
+      <w:pPr>
+        <w:ind w:left="720" w:hanging="360"/>
+      </w:pPr>
+      <w:rPr>
+        <w:rFonts w:ascii="Calibri" w:eastAsiaTheme="minorHAnsi" w:hAnsi="Calibri" w:cs="Calibri" w:hint="default"/>
+      </w:rPr>
+    </w:lvl>
+    <w:lvl w:ilvl="1" w:tplc="04090003" w:tentative="1">
+      <w:start w:val="1"/>
+      <w:numFmt w:val="bullet"/>
+      <w:lvlText w:val="o"/>
+      <w:lvlJc w:val="left"/>
+      <w:pPr>
+        <w:ind w:left="1440" w:hanging="360"/>
+      </w:pPr>
+      <w:rPr>
+        <w:rFonts w:ascii="Courier New" w:hAnsi="Courier New" w:cs="Courier New" w:hint="default"/>
+      </w:rPr>
+    </w:lvl>
+    <w:lvl w:ilvl="2" w:tplc="04090005" w:tentative="1">
+      <w:start w:val="1"/>
+      <w:numFmt w:val="bullet"/>
+      <w:lvlText w:val=""/>
+      <w:lvlJc w:val="left"/>
+      <w:pPr>
+        <w:ind w:left="2160" w:hanging="360"/>
+      </w:pPr>
+      <w:rPr>
+        <w:rFonts w:ascii="Wingdings" w:hAnsi="Wingdings" w:hint="default"/>
+      </w:rPr>
+    </w:lvl>
+    <w:lvl w:ilvl="3" w:tplc="04090001" w:tentative="1">
+      <w:start w:val="1"/>
+      <w:numFmt w:val="bullet"/>
+      <w:lvlText w:val=""/>
+      <w:lvlJc w:val="left"/>
+      <w:pPr>
+        <w:ind w:left="2880" w:hanging="360"/>
+      </w:pPr>
+      <w:rPr>
+        <w:rFonts w:ascii="Symbol" w:hAnsi="Symbol" w:hint="default"/>
+      </w:rPr>
+    </w:lvl>
+    <w:lvl w:ilvl="4" w:tplc="04090003" w:tentative="1">
+      <w:start w:val="1"/>
+      <w:numFmt w:val="bullet"/>
+      <w:lvlText w:val="o"/>
+      <w:lvlJc w:val="left"/>
+      <w:pPr>
+        <w:ind w:left="3600" w:hanging="360"/>
+      </w:pPr>
+      <w:rPr>
+        <w:rFonts w:ascii="Courier New" w:hAnsi="Courier New" w:cs="Courier New" w:hint="default"/>
+      </w:rPr>
+    </w:lvl>
+    <w:lvl w:ilvl="5" w:tplc="04090005" w:tentative="1">
+      <w:start w:val="1"/>
+      <w:numFmt w:val="bullet"/>
+      <w:lvlText w:val=""/>
+      <w:lvlJc w:val="left"/>
+      <w:pPr>
+        <w:ind w:left="4320" w:hanging="360"/>
+      </w:pPr>
+      <w:rPr>
+        <w:rFonts w:ascii="Wingdings" w:hAnsi="Wingdings" w:hint="default"/>
+      </w:rPr>
+    </w:lvl>
+    <w:lvl w:ilvl="6" w:tplc="04090001" w:tentative="1">
+      <w:start w:val="1"/>
+      <w:numFmt w:val="bullet"/>
+      <w:lvlText w:val=""/>
+      <w:lvlJc w:val="left"/>
+      <w:pPr>
+        <w:ind w:left="5040" w:hanging="360"/>
+      </w:pPr>
+      <w:rPr>
+        <w:rFonts w:ascii="Symbol" w:hAnsi="Symbol" w:hint="default"/>
+      </w:rPr>
+    </w:lvl>
+    <w:lvl w:ilvl="7" w:tplc="04090003" w:tentative="1">
+      <w:start w:val="1"/>
+      <w:numFmt w:val="bullet"/>
+      <w:lvlText w:val="o"/>
+      <w:lvlJc w:val="left"/>
+      <w:pPr>
+        <w:ind w:left="5760" w:hanging="360"/>
+      </w:pPr>
+      <w:rPr>
+        <w:rFonts w:ascii="Courier New" w:hAnsi="Courier New" w:cs="Courier New" w:hint="default"/>
+      </w:rPr>
+    </w:lvl>
+    <w:lvl w:ilvl="8" w:tplc="04090005" w:tentative="1">
+      <w:start w:val="1"/>
+      <w:numFmt w:val="bullet"/>
+      <w:lvlText w:val=""/>
+      <w:lvlJc w:val="left"/>
+      <w:pPr>
+        <w:ind w:left="6480" w:hanging="360"/>
+      </w:pPr>
+      <w:rPr>
+        <w:rFonts w:ascii="Wingdings" w:hAnsi="Wingdings" w:hint="default"/>
+      </w:rPr>
+    </w:lvl>
+  </w:abstractNum>
   <w:num w:numId="1" w16cid:durableId="497575168">
     <w:abstractNumId w:val="0"/>
+  </w:num>
+  <w:num w:numId="2" w16cid:durableId="1212301019">
+    <w:abstractNumId w:val="1"/>
   </w:num>
 </w:numbering>
 </file>

</xml_diff>

<commit_message>
classification with LDA, QDA, SVM and Poission regression
</commit_message>
<xml_diff>
--- a/Notes/Terms and explanantion.docx
+++ b/Notes/Terms and explanantion.docx
@@ -924,6 +924,56 @@
       </w:r>
     </w:p>
     <w:p>
+      <w:pPr>
+        <w:rPr>
+          <w:color w:val="C00000"/>
+        </w:rPr>
+      </w:pPr>
+      <w:r>
+        <w:rPr>
+          <w:rFonts w:eastAsiaTheme="minorEastAsia"/>
+          <w:color w:val="C00000"/>
+        </w:rPr>
+        <w:t xml:space="preserve">The major problem with ordinary residuals </w:t>
+      </w:r>
+      <w:r>
+        <w:rPr>
+          <w:rFonts w:eastAsiaTheme="minorEastAsia"/>
+          <w:color w:val="C00000"/>
+        </w:rPr>
+        <w:t xml:space="preserve">= </w:t>
+      </w:r>
+      <w:r>
+        <w:rPr>
+          <w:rFonts w:eastAsiaTheme="minorEastAsia"/>
+          <w:color w:val="C00000"/>
+        </w:rPr>
+        <w:t>their magnitude depends on the units of measurement -&gt; difficult to use the residuals as a way of detecting unusual y values</w:t>
+      </w:r>
+    </w:p>
+    <w:p>
+      <w:pPr>
+        <w:pStyle w:val="ListParagraph"/>
+        <w:numPr>
+          <w:ilvl w:val="0"/>
+          <w:numId w:val="1"/>
+        </w:numPr>
+        <w:rPr>
+          <w:b/>
+          <w:bCs/>
+          <w:color w:val="00B050"/>
+        </w:rPr>
+      </w:pPr>
+      <w:r>
+        <w:rPr>
+          <w:b/>
+          <w:bCs/>
+          <w:color w:val="00B050"/>
+        </w:rPr>
+        <w:t>Dividing the residuals by an estimate of their standard deviation =&gt; known as studentized residuals</w:t>
+      </w:r>
+    </w:p>
+    <w:p>
       <w:r>
         <w:rPr>
           <w:highlight w:val="yellow"/>
@@ -968,6 +1018,449 @@
       </w:pPr>
       <w:r>
         <w:t>A data point can be an outlier and has high leverage</w:t>
+      </w:r>
+    </w:p>
+    <w:p>
+      <w:r>
+        <w:rPr>
+          <w:highlight w:val="yellow"/>
+        </w:rPr>
+        <w:t>Hypothesis Testing and The Null Hypothesis</w:t>
+      </w:r>
+    </w:p>
+    <w:p>
+      <w:r>
+        <w:rPr>
+          <w:highlight w:val="yellow"/>
+        </w:rPr>
+        <w:t>p-values: what are they and how to interpret them</w:t>
+      </w:r>
+    </w:p>
+    <w:p>
+      <w:pPr>
+        <w:pStyle w:val="ListParagraph"/>
+        <w:numPr>
+          <w:ilvl w:val="0"/>
+          <w:numId w:val="2"/>
+        </w:numPr>
+      </w:pPr>
+      <w:r>
+        <w:t>p-values are numbers, between 0 and 1, that, in [this example], quantify how confident we should be that [drugA] is different from [drugB].</w:t>
+      </w:r>
+    </w:p>
+    <w:p>
+      <w:pPr>
+        <w:pStyle w:val="ListParagraph"/>
+        <w:numPr>
+          <w:ilvl w:val="0"/>
+          <w:numId w:val="2"/>
+        </w:numPr>
+      </w:pPr>
+      <w:r>
+        <w:t>The closer a p-value is to 0, the more confidence we have that [drugA] and [drugB] are different.</w:t>
+      </w:r>
+    </w:p>
+    <w:p>
+      <w:pPr>
+        <w:pStyle w:val="ListParagraph"/>
+        <w:numPr>
+          <w:ilvl w:val="0"/>
+          <w:numId w:val="1"/>
+        </w:numPr>
+      </w:pPr>
+      <w:r>
+        <w:t>How small does a p-value have to be before we are sufficiently confident that [drugA] is different from [drugB]?</w:t>
+      </w:r>
+      <w:r>
+        <w:t xml:space="preserve"> (what threshold)</w:t>
+      </w:r>
+      <w:r>
+        <w:t xml:space="preserve"> -&gt; commonly used threshold is 0.05</w:t>
+      </w:r>
+      <w:r>
+        <w:t xml:space="preserve"> -&gt; 5% of experiments would result in the wrong decision.</w:t>
+      </w:r>
+    </w:p>
+    <w:p>
+      <w:pPr>
+        <w:pStyle w:val="ListParagraph"/>
+        <w:numPr>
+          <w:ilvl w:val="0"/>
+          <w:numId w:val="1"/>
+        </w:numPr>
+      </w:pPr>
+      <w:r>
+        <w:t>Help us decide if we should reject the Null Hypothesis or not.</w:t>
+      </w:r>
+    </w:p>
+    <w:p>
+      <w:pPr>
+        <w:pStyle w:val="ListParagraph"/>
+        <w:numPr>
+          <w:ilvl w:val="0"/>
+          <w:numId w:val="1"/>
+        </w:numPr>
+      </w:pPr>
+      <w:r>
+        <w:t>While a small p-value helps us decide if drugA is different from drugB, it does not tell us how different they are.</w:t>
+      </w:r>
+    </w:p>
+    <w:p>
+      <w:pPr>
+        <w:ind w:left="360"/>
+      </w:pPr>
+      <w:r>
+        <w:rPr>
+          <w:highlight w:val="yellow"/>
+        </w:rPr>
+        <w:t>Some observations about KNN</w:t>
+      </w:r>
+      <w:r>
+        <w:t>:</w:t>
+      </w:r>
+    </w:p>
+    <w:p>
+      <w:pPr>
+        <w:pStyle w:val="ListParagraph"/>
+        <w:numPr>
+          <w:ilvl w:val="0"/>
+          <w:numId w:val="2"/>
+        </w:numPr>
+      </w:pPr>
+      <w:r>
+        <w:t>Non-parametric approach: no assumptions are made about the shape of the decision boundary</w:t>
+      </w:r>
+    </w:p>
+    <w:p>
+      <w:pPr>
+        <w:pStyle w:val="ListParagraph"/>
+        <w:numPr>
+          <w:ilvl w:val="0"/>
+          <w:numId w:val="2"/>
+        </w:numPr>
+      </w:pPr>
+      <w:r>
+        <w:t>Requires a lot of observations relative to the number of predictors (n &gt;&gt; p)</w:t>
+      </w:r>
+    </w:p>
+    <w:p>
+      <w:pPr>
+        <w:pStyle w:val="ListParagraph"/>
+        <w:numPr>
+          <w:ilvl w:val="0"/>
+          <w:numId w:val="2"/>
+        </w:numPr>
+        <w:rPr>
+          <w:color w:val="FF0000"/>
+        </w:rPr>
+      </w:pPr>
+      <w:r>
+        <w:lastRenderedPageBreak/>
+        <w:t xml:space="preserve">Tends to </w:t>
+      </w:r>
+      <w:r>
+        <w:rPr>
+          <w:b/>
+          <w:bCs/>
+          <w:color w:val="00B050"/>
+        </w:rPr>
+        <w:t>reduce the bias</w:t>
+      </w:r>
+      <w:r>
+        <w:rPr>
+          <w:color w:val="00B050"/>
+        </w:rPr>
+        <w:t xml:space="preserve"> </w:t>
+      </w:r>
+      <w:r>
+        <w:t xml:space="preserve">while </w:t>
+      </w:r>
+      <w:r>
+        <w:rPr>
+          <w:color w:val="FF0000"/>
+        </w:rPr>
+        <w:t>incurring a lot of variance</w:t>
+      </w:r>
+    </w:p>
+    <w:p>
+      <w:pPr>
+        <w:pStyle w:val="ListParagraph"/>
+        <w:numPr>
+          <w:ilvl w:val="0"/>
+          <w:numId w:val="2"/>
+        </w:numPr>
+      </w:pPr>
+      <w:r>
+        <w:t xml:space="preserve">Unlike </w:t>
+      </w:r>
+      <w:r>
+        <w:rPr>
+          <w:color w:val="FF0000"/>
+        </w:rPr>
+        <w:t>logistic regressions</w:t>
+      </w:r>
+      <w:r>
+        <w:t xml:space="preserve">, KNN </w:t>
+      </w:r>
+      <w:r>
+        <w:rPr>
+          <w:color w:val="FF0000"/>
+        </w:rPr>
+        <w:t xml:space="preserve">does not </w:t>
+      </w:r>
+      <w:r>
+        <w:t xml:space="preserve">tell us </w:t>
+      </w:r>
+      <w:r>
+        <w:rPr>
+          <w:color w:val="FF0000"/>
+        </w:rPr>
+        <w:t>which predictors are important</w:t>
+      </w:r>
+    </w:p>
+    <w:p>
+      <w:pPr>
+        <w:ind w:left="360"/>
+      </w:pPr>
+      <w:r>
+        <w:rPr>
+          <w:highlight w:val="yellow"/>
+        </w:rPr>
+        <w:t>t-distribution ?</w:t>
+      </w:r>
+      <w:r>
+        <w:t xml:space="preserve"> -&gt; the shape is similar to normal distribution, but it has a tendency to yield more extreme points</w:t>
+      </w:r>
+    </w:p>
+    <w:p>
+      <w:pPr>
+        <w:ind w:left="360"/>
+        <w:rPr>
+          <w:rFonts w:eastAsiaTheme="minorEastAsia"/>
+        </w:rPr>
+      </w:pPr>
+      <m:oMathPara>
+        <m:oMath>
+          <m:r>
+            <w:rPr>
+              <w:rFonts w:ascii="Cambria Math" w:hAnsi="Cambria Math"/>
+            </w:rPr>
+            <m:t>Z=</m:t>
+          </m:r>
+          <m:f>
+            <m:fPr>
+              <m:ctrlPr>
+                <w:rPr>
+                  <w:rFonts w:ascii="Cambria Math" w:hAnsi="Cambria Math"/>
+                  <w:i/>
+                </w:rPr>
+              </m:ctrlPr>
+            </m:fPr>
+            <m:num>
+              <m:acc>
+                <m:accPr>
+                  <m:chr m:val="̅"/>
+                  <m:ctrlPr>
+                    <w:rPr>
+                      <w:rFonts w:ascii="Cambria Math" w:hAnsi="Cambria Math"/>
+                      <w:i/>
+                    </w:rPr>
+                  </m:ctrlPr>
+                </m:accPr>
+                <m:e>
+                  <m:r>
+                    <w:rPr>
+                      <w:rFonts w:ascii="Cambria Math" w:hAnsi="Cambria Math"/>
+                    </w:rPr>
+                    <m:t>x</m:t>
+                  </m:r>
+                </m:e>
+              </m:acc>
+              <m:r>
+                <w:rPr>
+                  <w:rFonts w:ascii="Cambria Math" w:hAnsi="Cambria Math"/>
+                </w:rPr>
+                <m:t>-μ</m:t>
+              </m:r>
+            </m:num>
+            <m:den>
+              <m:r>
+                <w:rPr>
+                  <w:rFonts w:ascii="Cambria Math" w:hAnsi="Cambria Math"/>
+                </w:rPr>
+                <m:t>σ∕</m:t>
+              </m:r>
+              <m:rad>
+                <m:radPr>
+                  <m:degHide m:val="1"/>
+                  <m:ctrlPr>
+                    <w:rPr>
+                      <w:rFonts w:ascii="Cambria Math" w:hAnsi="Cambria Math"/>
+                      <w:i/>
+                    </w:rPr>
+                  </m:ctrlPr>
+                </m:radPr>
+                <m:deg/>
+                <m:e>
+                  <m:r>
+                    <w:rPr>
+                      <w:rFonts w:ascii="Cambria Math" w:hAnsi="Cambria Math"/>
+                    </w:rPr>
+                    <m:t>n</m:t>
+                  </m:r>
+                </m:e>
+              </m:rad>
+            </m:den>
+          </m:f>
+        </m:oMath>
+      </m:oMathPara>
+    </w:p>
+    <w:p>
+      <w:pPr>
+        <w:ind w:left="360"/>
+        <w:rPr>
+          <w:rFonts w:eastAsiaTheme="minorEastAsia"/>
+        </w:rPr>
+      </w:pPr>
+      <m:oMathPara>
+        <m:oMath>
+          <m:r>
+            <w:rPr>
+              <w:rFonts w:ascii="Cambria Math" w:hAnsi="Cambria Math"/>
+            </w:rPr>
+            <m:t>t=</m:t>
+          </m:r>
+          <m:f>
+            <m:fPr>
+              <m:ctrlPr>
+                <w:rPr>
+                  <w:rFonts w:ascii="Cambria Math" w:hAnsi="Cambria Math"/>
+                  <w:i/>
+                </w:rPr>
+              </m:ctrlPr>
+            </m:fPr>
+            <m:num>
+              <m:acc>
+                <m:accPr>
+                  <m:chr m:val="̅"/>
+                  <m:ctrlPr>
+                    <w:rPr>
+                      <w:rFonts w:ascii="Cambria Math" w:hAnsi="Cambria Math"/>
+                      <w:i/>
+                    </w:rPr>
+                  </m:ctrlPr>
+                </m:accPr>
+                <m:e>
+                  <m:r>
+                    <w:rPr>
+                      <w:rFonts w:ascii="Cambria Math" w:hAnsi="Cambria Math"/>
+                    </w:rPr>
+                    <m:t>x</m:t>
+                  </m:r>
+                </m:e>
+              </m:acc>
+              <m:r>
+                <w:rPr>
+                  <w:rFonts w:ascii="Cambria Math" w:hAnsi="Cambria Math"/>
+                </w:rPr>
+                <m:t>-μ</m:t>
+              </m:r>
+            </m:num>
+            <m:den>
+              <m:r>
+                <w:rPr>
+                  <w:rFonts w:ascii="Cambria Math" w:hAnsi="Cambria Math"/>
+                </w:rPr>
+                <m:t>s</m:t>
+              </m:r>
+              <m:r>
+                <w:rPr>
+                  <w:rFonts w:ascii="Cambria Math" w:hAnsi="Cambria Math"/>
+                </w:rPr>
+                <m:t>∕</m:t>
+              </m:r>
+              <m:rad>
+                <m:radPr>
+                  <m:degHide m:val="1"/>
+                  <m:ctrlPr>
+                    <w:rPr>
+                      <w:rFonts w:ascii="Cambria Math" w:hAnsi="Cambria Math"/>
+                      <w:i/>
+                    </w:rPr>
+                  </m:ctrlPr>
+                </m:radPr>
+                <m:deg/>
+                <m:e>
+                  <m:r>
+                    <w:rPr>
+                      <w:rFonts w:ascii="Cambria Math" w:hAnsi="Cambria Math"/>
+                    </w:rPr>
+                    <m:t>n</m:t>
+                  </m:r>
+                </m:e>
+              </m:rad>
+            </m:den>
+          </m:f>
+          <m:r>
+            <w:rPr>
+              <w:rFonts w:ascii="Cambria Math" w:hAnsi="Cambria Math"/>
+            </w:rPr>
+            <m:t xml:space="preserve"> </m:t>
+          </m:r>
+        </m:oMath>
+      </m:oMathPara>
+    </w:p>
+    <w:p>
+      <w:pPr>
+        <w:ind w:left="360"/>
+        <w:rPr>
+          <w:rFonts w:eastAsiaTheme="minorEastAsia"/>
+        </w:rPr>
+      </w:pPr>
+      <w:r>
+        <w:rPr>
+          <w:rFonts w:eastAsiaTheme="minorEastAsia"/>
+        </w:rPr>
+        <w:t>t ~ s when df increases</w:t>
+      </w:r>
+    </w:p>
+    <w:p>
+      <w:pPr>
+        <w:ind w:left="360"/>
+        <w:rPr>
+          <w:rFonts w:eastAsiaTheme="minorEastAsia"/>
+        </w:rPr>
+      </w:pPr>
+      <w:r>
+        <w:rPr>
+          <w:rFonts w:eastAsiaTheme="minorEastAsia"/>
+        </w:rPr>
+        <w:t xml:space="preserve">the problem is most of the time, we do not know </w:t>
+      </w:r>
+      <m:oMath>
+        <m:r>
+          <w:rPr>
+            <w:rFonts w:ascii="Cambria Math" w:eastAsiaTheme="minorEastAsia" w:hAnsi="Cambria Math"/>
+          </w:rPr>
+          <m:t>σ</m:t>
+        </m:r>
+      </m:oMath>
+      <w:r>
+        <w:rPr>
+          <w:rFonts w:eastAsiaTheme="minorEastAsia"/>
+        </w:rPr>
+        <w:t xml:space="preserve"> value -&gt; use sample</w:t>
+      </w:r>
+    </w:p>
+    <w:p>
+      <w:pPr>
+        <w:ind w:left="360"/>
+      </w:pPr>
+      <w:r>
+        <w:rPr>
+          <w:rFonts w:eastAsiaTheme="minorEastAsia"/>
+        </w:rPr>
+        <w:t>s: sample standard deviation</w:t>
       </w:r>
     </w:p>
     <w:sectPr>

</xml_diff>

<commit_message>
Applied Classification - Problem 13
</commit_message>
<xml_diff>
--- a/Notes/Terms and explanantion.docx
+++ b/Notes/Terms and explanantion.docx
@@ -1045,7 +1045,23 @@
         </w:numPr>
       </w:pPr>
       <w:r>
-        <w:t>p-values are numbers, between 0 and 1, that, in [this example], quantify how confident we should be that [drugA] is different from [drugB].</w:t>
+        <w:t>p-values are numbers, between 0 and 1, that, in [this example], quantify how confident we should be that [</w:t>
+      </w:r>
+      <w:proofErr w:type="spellStart"/>
+      <w:r>
+        <w:t>drugA</w:t>
+      </w:r>
+      <w:proofErr w:type="spellEnd"/>
+      <w:r>
+        <w:t>] is different from [</w:t>
+      </w:r>
+      <w:proofErr w:type="spellStart"/>
+      <w:r>
+        <w:t>drugB</w:t>
+      </w:r>
+      <w:proofErr w:type="spellEnd"/>
+      <w:r>
+        <w:t>].</w:t>
       </w:r>
     </w:p>
     <w:p>
@@ -1057,7 +1073,23 @@
         </w:numPr>
       </w:pPr>
       <w:r>
-        <w:t>The closer a p-value is to 0, the more confidence we have that [drugA] and [drugB] are different.</w:t>
+        <w:t>The closer a p-value is to 0, the more confidence we have that [</w:t>
+      </w:r>
+      <w:proofErr w:type="spellStart"/>
+      <w:r>
+        <w:t>drugA</w:t>
+      </w:r>
+      <w:proofErr w:type="spellEnd"/>
+      <w:r>
+        <w:t>] and [</w:t>
+      </w:r>
+      <w:proofErr w:type="spellStart"/>
+      <w:r>
+        <w:t>drugB</w:t>
+      </w:r>
+      <w:proofErr w:type="spellEnd"/>
+      <w:r>
+        <w:t>] are different.</w:t>
       </w:r>
     </w:p>
     <w:p>
@@ -1069,10 +1101,34 @@
         </w:numPr>
       </w:pPr>
       <w:r>
-        <w:t>How small does a p-value have to be before we are sufficiently confident that [drugA] is different from [drugB]?</w:t>
-      </w:r>
-      <w:r>
-        <w:t xml:space="preserve"> (what threshold)</w:t>
+        <w:t>How small does a p-value have to be before we are sufficiently confident that [</w:t>
+      </w:r>
+      <w:proofErr w:type="spellStart"/>
+      <w:r>
+        <w:t>drugA</w:t>
+      </w:r>
+      <w:proofErr w:type="spellEnd"/>
+      <w:r>
+        <w:t>] is different from [</w:t>
+      </w:r>
+      <w:proofErr w:type="spellStart"/>
+      <w:r>
+        <w:t>drugB</w:t>
+      </w:r>
+      <w:proofErr w:type="spellEnd"/>
+      <w:r>
+        <w:t>]?</w:t>
+      </w:r>
+      <w:r>
+        <w:t xml:space="preserve"> (</w:t>
+      </w:r>
+      <w:proofErr w:type="gramStart"/>
+      <w:r>
+        <w:t>what</w:t>
+      </w:r>
+      <w:proofErr w:type="gramEnd"/>
+      <w:r>
+        <w:t xml:space="preserve"> threshold)</w:t>
       </w:r>
       <w:r>
         <w:t xml:space="preserve"> -&gt; commonly used threshold is 0.05</w:t>
@@ -1102,7 +1158,23 @@
         </w:numPr>
       </w:pPr>
       <w:r>
-        <w:t>While a small p-value helps us decide if drugA is different from drugB, it does not tell us how different they are.</w:t>
+        <w:t xml:space="preserve">While a small p-value helps us decide if </w:t>
+      </w:r>
+      <w:proofErr w:type="spellStart"/>
+      <w:r>
+        <w:t>drugA</w:t>
+      </w:r>
+      <w:proofErr w:type="spellEnd"/>
+      <w:r>
+        <w:t xml:space="preserve"> is different from </w:t>
+      </w:r>
+      <w:proofErr w:type="spellStart"/>
+      <w:r>
+        <w:t>drugB</w:t>
+      </w:r>
+      <w:proofErr w:type="spellEnd"/>
+      <w:r>
+        <w:t>, it does not tell us how different they are.</w:t>
       </w:r>
     </w:p>
     <w:p>
@@ -1179,8 +1251,16 @@
         <w:rPr>
           <w:color w:val="FF0000"/>
         </w:rPr>
-        <w:t>incurring a lot of variance</w:t>
-      </w:r>
+        <w:t xml:space="preserve">incurring a lot of </w:t>
+      </w:r>
+      <w:proofErr w:type="gramStart"/>
+      <w:r>
+        <w:rPr>
+          <w:color w:val="FF0000"/>
+        </w:rPr>
+        <w:t>variance</w:t>
+      </w:r>
+      <w:proofErr w:type="gramEnd"/>
     </w:p>
     <w:p>
       <w:pPr>
@@ -1226,8 +1306,16 @@
         <w:rPr>
           <w:highlight w:val="yellow"/>
         </w:rPr>
-        <w:t>t-distribution ?</w:t>
-      </w:r>
+        <w:t>t-</w:t>
+      </w:r>
+      <w:proofErr w:type="gramStart"/>
+      <w:r>
+        <w:rPr>
+          <w:highlight w:val="yellow"/>
+        </w:rPr>
+        <w:t>distribution ?</w:t>
+      </w:r>
+      <w:proofErr w:type="gramEnd"/>
       <w:r>
         <w:t xml:space="preserve"> -&gt; the shape is similar to normal distribution, but it has a tendency to yield more extreme points</w:t>
       </w:r>
@@ -1371,13 +1459,7 @@
                 <w:rPr>
                   <w:rFonts w:ascii="Cambria Math" w:hAnsi="Cambria Math"/>
                 </w:rPr>
-                <m:t>s</m:t>
-              </m:r>
-              <m:r>
-                <w:rPr>
-                  <w:rFonts w:ascii="Cambria Math" w:hAnsi="Cambria Math"/>
-                </w:rPr>
-                <m:t>∕</m:t>
+                <m:t>s∕</m:t>
               </m:r>
               <m:rad>
                 <m:radPr>
@@ -1421,7 +1503,21 @@
         <w:rPr>
           <w:rFonts w:eastAsiaTheme="minorEastAsia"/>
         </w:rPr>
-        <w:t>t ~ s when df increases</w:t>
+        <w:t xml:space="preserve">t ~ s when </w:t>
+      </w:r>
+      <w:proofErr w:type="spellStart"/>
+      <w:r>
+        <w:rPr>
+          <w:rFonts w:eastAsiaTheme="minorEastAsia"/>
+        </w:rPr>
+        <w:t>df</w:t>
+      </w:r>
+      <w:proofErr w:type="spellEnd"/>
+      <w:r>
+        <w:rPr>
+          <w:rFonts w:eastAsiaTheme="minorEastAsia"/>
+        </w:rPr>
+        <w:t xml:space="preserve"> increases</w:t>
       </w:r>
     </w:p>
     <w:p>
@@ -1455,6 +1551,9 @@
     <w:p>
       <w:pPr>
         <w:ind w:left="360"/>
+        <w:rPr>
+          <w:rFonts w:eastAsiaTheme="minorEastAsia"/>
+        </w:rPr>
       </w:pPr>
       <w:r>
         <w:rPr>
@@ -1462,6 +1561,35 @@
         </w:rPr>
         <w:t>s: sample standard deviation</w:t>
       </w:r>
+    </w:p>
+    <w:p>
+      <w:pPr>
+        <w:ind w:left="360"/>
+        <w:rPr>
+          <w:rFonts w:eastAsiaTheme="minorEastAsia"/>
+        </w:rPr>
+      </w:pPr>
+      <w:r>
+        <w:rPr>
+          <w:rFonts w:eastAsiaTheme="minorEastAsia"/>
+          <w:highlight w:val="yellow"/>
+        </w:rPr>
+        <w:t>confidence interval</w:t>
+      </w:r>
+    </w:p>
+    <w:p>
+      <w:pPr>
+        <w:ind w:left="360"/>
+      </w:pPr>
+      <w:proofErr w:type="spellStart"/>
+      <w:r>
+        <w:rPr>
+          <w:rFonts w:eastAsiaTheme="minorEastAsia"/>
+          <w:highlight w:val="yellow"/>
+        </w:rPr>
+        <w:t>boostrapping</w:t>
+      </w:r>
+      <w:proofErr w:type="spellEnd"/>
     </w:p>
     <w:sectPr>
       <w:pgSz w:w="12240" w:h="15840"/>

</xml_diff>